<commit_message>
Updated template to include (very) rought drafts.
</commit_message>
<xml_diff>
--- a/report/template.docx
+++ b/report/template.docx
@@ -14,29 +14,11 @@
       </w:pPr>
       <w:r>
         <w:rPr>
-          <w:rFonts w:eastAsiaTheme="minorEastAsia" w:hint="eastAsia"/>
+          <w:rFonts w:eastAsiaTheme="minorEastAsia"/>
           <w:kern w:val="48"/>
           <w:lang w:eastAsia="zh-CN"/>
         </w:rPr>
-        <w:t>Report</w:t>
-      </w:r>
-      <w:r>
-        <w:rPr>
-          <w:kern w:val="48"/>
-        </w:rPr>
-        <w:t xml:space="preserve"> Title</w:t>
-      </w:r>
-      <w:r>
-        <w:rPr>
-          <w:kern w:val="48"/>
-        </w:rPr>
-        <w:t>*</w:t>
-      </w:r>
-      <w:r>
-        <w:rPr>
-          <w:kern w:val="48"/>
-        </w:rPr>
-        <w:t xml:space="preserve"> </w:t>
+        <w:t>Analyzing Census Growth Rates</w:t>
       </w:r>
     </w:p>
     <w:p>
@@ -170,47 +152,6 @@
           <w:sz w:val="18"/>
           <w:szCs w:val="18"/>
         </w:rPr>
-      </w:pPr>
-      <w:r>
-        <w:rPr>
-          <w:sz w:val="18"/>
-          <w:szCs w:val="18"/>
-        </w:rPr>
-        <w:t>Given Name Surname</w:t>
-      </w:r>
-      <w:r>
-        <w:rPr>
-          <w:sz w:val="18"/>
-          <w:szCs w:val="18"/>
-        </w:rPr>
-        <w:t xml:space="preserve"> </w:t>
-      </w:r>
-      <w:r>
-        <w:rPr>
-          <w:sz w:val="18"/>
-          <w:szCs w:val="18"/>
-        </w:rPr>
-        <w:br/>
-      </w:r>
-      <w:r>
-        <w:rPr>
-          <w:i/>
-          <w:sz w:val="18"/>
-          <w:szCs w:val="18"/>
-        </w:rPr>
-        <w:t>dept. name of organization</w:t>
-      </w:r>
-      <w:r>
-        <w:rPr>
-          <w:i/>
-          <w:sz w:val="18"/>
-          <w:szCs w:val="18"/>
-        </w:rPr>
-        <w:t xml:space="preserve"> </w:t>
-      </w:r>
-    </w:p>
-    <w:p>
-      <w:pPr>
         <w:sectPr>
           <w:type w:val="continuous"/>
           <w:pgSz w:w="595.30pt" w:h="841.90pt" w:code="9"/>
@@ -219,6 +160,28 @@
           <w:docGrid w:linePitch="360"/>
         </w:sectPr>
       </w:pPr>
+      <w:r>
+        <w:rPr>
+          <w:sz w:val="18"/>
+          <w:szCs w:val="18"/>
+        </w:rPr>
+        <w:t>Logan Clark</w:t>
+      </w:r>
+      <w:r>
+        <w:rPr>
+          <w:sz w:val="18"/>
+          <w:szCs w:val="18"/>
+        </w:rPr>
+        <w:br/>
+      </w:r>
+      <w:r>
+        <w:rPr>
+          <w:i/>
+          <w:sz w:val="18"/>
+          <w:szCs w:val="18"/>
+        </w:rPr>
+        <w:t>Wentworth Institue of Technolgy</w:t>
+      </w:r>
     </w:p>
     <w:p>
       <w:pPr>
@@ -522,58 +485,149 @@
     <w:p>
       <w:pPr>
         <w:pStyle w:val="BodyText"/>
+        <w:rPr>
+          <w:lang w:val="en-US"/>
+        </w:rPr>
+      </w:pPr>
+      <w:r>
+        <w:rPr>
+          <w:lang w:val="en-US" w:eastAsia="zh-CN"/>
+        </w:rPr>
+        <w:t xml:space="preserve">Population growth is an extremely important part of determining what makes one county stand out against another. Understanding how demand for living in a particular county occurs, is essential for long term planning, so those who are doing well can do better, and those counties who are losing residents can work on improving. This project investigates growth by measuring many factors to determine what’s common among the counties with the greatest growth rates (1), what factors show the strongest correlation with growth rate (2), and how we can use these factors, to ultimately determine future trends in population (3). </w:t>
+      </w:r>
+    </w:p>
+    <w:p>
+      <w:pPr>
+        <w:pStyle w:val="Heading1"/>
+      </w:pPr>
+      <w:r>
+        <w:rPr>
+          <w:rFonts w:hint="eastAsia"/>
+          <w:lang w:eastAsia="zh-CN"/>
+        </w:rPr>
+        <w:t>Datasets</w:t>
+      </w:r>
+    </w:p>
+    <w:p>
+      <w:pPr>
+        <w:pStyle w:val="Heading2"/>
+      </w:pPr>
+      <w:r>
+        <w:rPr>
+          <w:lang w:eastAsia="zh-CN"/>
+        </w:rPr>
+        <w:t>American Community Survey 2009-&gt;2022</w:t>
+      </w:r>
+    </w:p>
+    <w:p>
+      <w:pPr>
+        <w:pStyle w:val="BodyText"/>
         <w:ind w:firstLine="0pt"/>
         <w:rPr>
+          <w:lang w:val="en-US"/>
+        </w:rPr>
+      </w:pPr>
+      <w:r>
+        <w:rPr>
           <w:lang w:val="en-US" w:eastAsia="zh-CN"/>
         </w:rPr>
-      </w:pPr>
+        <w:tab/>
+        <w:t xml:space="preserve">This data comes directly from the government. The government is required to perform a census every ten years, accounting for every resident in the United States. This data is specific but lacking in some areas. The ACS tries to rectify this. Every year they generate data from about 3.5 million </w:t>
+      </w:r>
       <w:r>
         <w:rPr>
           <w:lang w:val="en-US" w:eastAsia="zh-CN"/>
         </w:rPr>
-        <w:tab/>
-      </w:r>
-      <w:r>
+        <w:t>Americans</w:t>
+      </w:r>
+      <w:r>
+        <w:rPr>
+          <w:lang w:val="en-US" w:eastAsia="zh-CN"/>
+        </w:rPr>
+        <w:t xml:space="preserve"> (1% of the total population), and collect tones more specific data to be used for things like schooling, housing and economics. I found the data given by the Decimal (10 year) census reports to be lacking so I decided to use the ACS.</w:t>
+      </w:r>
+      <w:r>
+        <w:rPr>
+          <w:lang w:val="en-US" w:eastAsia="zh-CN"/>
+        </w:rPr>
+        <w:t xml:space="preserve"> There are approximately 3000~ counties, so I made a custom class to handle the inner workings of the data so you can make a request to only select things you care about for a particular problem (when you’re just identifying the highest growing populations, you don’t need any other data apart from the counties themselves and their populations each year).</w:t>
+      </w:r>
+    </w:p>
+    <w:p>
+      <w:pPr>
+        <w:pStyle w:val="Heading2"/>
+      </w:pPr>
+      <w:r>
+        <w:rPr>
+          <w:rFonts w:hint="eastAsia"/>
+          <w:lang w:eastAsia="zh-CN"/>
+        </w:rPr>
+        <w:t>Character of the datasets</w:t>
+      </w:r>
+    </w:p>
+    <w:p>
+      <w:pPr>
+        <w:pStyle w:val="BodyText"/>
         <w:rPr>
           <w:color w:val="FF0000"/>
           <w:lang w:val="en-US" w:eastAsia="zh-CN"/>
         </w:rPr>
-        <w:t xml:space="preserve">Begin your introduction by clearly presenting your topic and explaining its </w:t>
-      </w:r>
+      </w:pPr>
       <w:r>
         <w:rPr>
           <w:color w:val="FF0000"/>
           <w:lang w:val="en-US" w:eastAsia="zh-CN"/>
         </w:rPr>
-        <w:t>significance</w:t>
+        <w:t>Describe the dataset’s format and size</w:t>
       </w:r>
       <w:r>
         <w:rPr>
           <w:color w:val="FF0000"/>
           <w:lang w:val="en-US" w:eastAsia="zh-CN"/>
         </w:rPr>
-        <w:t xml:space="preserve"> </w:t>
+        <w:t xml:space="preserve">. </w:t>
       </w:r>
       <w:r>
         <w:rPr>
           <w:color w:val="FF0000"/>
           <w:lang w:val="en-US" w:eastAsia="zh-CN"/>
         </w:rPr>
-        <w:t>-</w:t>
+        <w:t xml:space="preserve">Additionally, provide an overview of the dataset’s characteristics, including its features, size, structure, and any relevant attributes that are important for your analysis. </w:t>
       </w:r>
       <w:r>
         <w:rPr>
           <w:color w:val="FF0000"/>
           <w:lang w:val="en-US" w:eastAsia="zh-CN"/>
         </w:rPr>
-        <w:t xml:space="preserve"> </w:t>
+        <w:t xml:space="preserve">Describe the dataset’s format and size, as well as its key features, including the parameters, columns, rows, and character attributes along with their respective units. Using a table to present this information is recommended for clarity. Explain whether you cleaned the data or converted any units, specifying the formulas or rules applied. If multiple datasets were combined, describe how they were merged. Additionally, mention if you created any new categories for analysis, detailing what they are and how </w:t>
       </w:r>
       <w:r>
         <w:rPr>
           <w:color w:val="FF0000"/>
           <w:lang w:val="en-US" w:eastAsia="zh-CN"/>
         </w:rPr>
-        <w:t>why it is important or interesting. Instead of listing questions separately, weave them together into a cohesive narrative that naturally connects the topic, its relevance, and its context. Provide an overview of existing research and key findings in this area, incorporating necessary citations to support your discussion. Your goal is to create a compelling introduction that sets the stage for your report.</w:t>
+        <w:t>they were generated.</w:t>
+      </w:r>
+      <w:r>
+        <w:rPr>
+          <w:color w:val="FF0000"/>
+          <w:lang w:val="en-US" w:eastAsia="zh-CN"/>
+        </w:rPr>
+        <w:t xml:space="preserve"> </w:t>
+      </w:r>
+      <w:r>
+        <w:rPr>
+          <w:color w:val="FF0000"/>
+          <w:lang w:val="en-US" w:eastAsia="zh-CN"/>
+        </w:rPr>
+        <w:t>Providing this background ensures transparency and helps readers understand the reliability and relevance of your data.</w:t>
+      </w:r>
+      <w:r>
+        <w:rPr>
+          <w:color w:val="FF0000"/>
+          <w:lang w:val="en-US" w:eastAsia="zh-CN"/>
+        </w:rPr>
+        <w:t xml:space="preserve"> </w:t>
       </w:r>
     </w:p>
     <w:p>
@@ -588,117 +642,299 @@
           <w:rFonts w:hint="eastAsia"/>
           <w:lang w:val="en-US" w:eastAsia="zh-CN"/>
         </w:rPr>
-        <w:t>Exampl</w:t>
-      </w:r>
+        <w:t>E</w:t>
+      </w:r>
+      <w:r>
+        <w:rPr>
+          <w:lang w:val="en-US" w:eastAsia="zh-CN"/>
+        </w:rPr>
+        <w:t xml:space="preserve">ach ACS has tones of variables, many of which we are not interested in. I broke its data down into some major groups. Category population demographics containing a split between genders for different age groups, along with totals, and a median. A category breaking down race &amp; ethnicity, education, income. Employment, commute, housing, poverty, and type of occupation. I built a class to handle certain requests, so you don’t have to work with a major table every time. You can just select columns you want, and what state(s) you want to look at, along with what years and it will provide it for you. It also does calculations if needed such as combining/not combining gendered ages, and calculations such as employment rate percentage (if employed and total labor force are present). Additionally, since growth rate is something, we care about, having a way to view population growth rate is built in. </w:t>
+      </w:r>
+    </w:p>
+    <w:p>
+      <w:pPr>
+        <w:pStyle w:val="Heading1"/>
+      </w:pPr>
+      <w:r>
+        <w:rPr>
+          <w:rFonts w:hint="eastAsia"/>
+          <w:lang w:eastAsia="zh-CN"/>
+        </w:rPr>
+        <w:t>Methodology</w:t>
+      </w:r>
+    </w:p>
+    <w:p>
+      <w:pPr>
+        <w:pStyle w:val="BodyText"/>
+        <w:rPr>
+          <w:lang w:val="en-US" w:eastAsia="zh-CN"/>
+        </w:rPr>
+      </w:pPr>
+      <w:r>
+        <w:rPr>
+          <w:lang w:val="en-US" w:eastAsia="zh-CN"/>
+        </w:rPr>
+        <w:t>I have little draft for the exact methodology as most of my work has been spent on making future work easy for me, a data cleaning phase. I made a custom module named CensusDataFetcher, which calls the census API given human-enterable parameters. I did this because navigating the official census website itself was overbearing, and this was much easier to build</w:t>
+      </w:r>
+      <w:r>
+        <w:rPr>
+          <w:lang w:val="en-US" w:eastAsia="zh-CN"/>
+        </w:rPr>
+        <w:t>, and doing it like this way will make calls to the census for specific data much easier. Additionally, it will make future cleaning easy as I don’t need to store some 80~ variables each time, especially for the scale of 3000~ counties. The class makes a call given a year, so when your comparing changes over multiple years it simply calls the API over the entire range and combines it back into one DataFrame with an option of either having raw values or percent differences. I apologize for the brevity in my rough draft for this section and others. I have done little work in starting the project directly, instead focusing on making it easier to work on in the future, which I think I’ve accomplished with my CensusDataFetcher.</w:t>
+      </w:r>
+    </w:p>
+    <w:p>
+      <w:pPr>
+        <w:pStyle w:val="BodyText"/>
+        <w:rPr>
+          <w:lang w:val="en-US" w:eastAsia="zh-CN"/>
+        </w:rPr>
+      </w:pPr>
+    </w:p>
+    <w:p>
+      <w:pPr>
+        <w:pStyle w:val="BodyText"/>
+      </w:pPr>
+    </w:p>
+    <w:p>
+      <w:pPr>
+        <w:pStyle w:val="BodyText"/>
+        <w:rPr>
+          <w:lang w:val="en-US"/>
+        </w:rPr>
+      </w:pPr>
+      <w:r>
+        <w:rPr>
+          <w:lang w:val="en-US" w:eastAsia="zh-CN"/>
+        </w:rPr>
+        <w:t>\</w:t>
+      </w:r>
+    </w:p>
+    <w:p>
+      <w:pPr>
+        <w:pStyle w:val="Heading1"/>
+      </w:pPr>
+      <w:r>
+        <w:rPr>
+          <w:rFonts w:hint="eastAsia"/>
+          <w:lang w:eastAsia="zh-CN"/>
+        </w:rPr>
+        <w:t>Results</w:t>
+      </w:r>
+    </w:p>
+    <w:p>
+      <w:pPr>
+        <w:pStyle w:val="BodyText"/>
+        <w:rPr>
+          <w:color w:val="FF0000"/>
+          <w:lang w:val="en-US" w:eastAsia="zh-CN"/>
+        </w:rPr>
+      </w:pPr>
+      <w:r>
+        <w:rPr>
+          <w:color w:val="FF0000"/>
+          <w:lang w:val="en-US" w:eastAsia="zh-CN"/>
+        </w:rPr>
+        <w:t xml:space="preserve">In this section, present your findings using an appropriate method, such as equations, numerical summaries, or visualizations like charts and graphs. Clearly explain all results and provide guidance on how to interpret them. If any unexpected results arise, discuss possible reasons or contributing factors. To improve clarity and organization, </w:t>
+      </w:r>
+      <w:r>
+        <w:rPr>
+          <w:color w:val="FF0000"/>
+          <w:lang w:val="en-US" w:eastAsia="zh-CN"/>
+        </w:rPr>
+        <w:lastRenderedPageBreak/>
+        <w:t>consider using subsections (e.g., A, B) to separate different aspects of your results.</w:t>
+      </w:r>
+    </w:p>
+    <w:p>
+      <w:pPr>
+        <w:pStyle w:val="BodyText"/>
+        <w:rPr>
+          <w:lang w:val="en-US"/>
+        </w:rPr>
+      </w:pPr>
       <w:r>
         <w:rPr>
           <w:rFonts w:hint="eastAsia"/>
           <w:lang w:val="en-US" w:eastAsia="zh-CN"/>
         </w:rPr>
-        <w:t xml:space="preserve">e: </w:t>
-      </w:r>
-      <w:r>
-        <w:rPr>
-          <w:lang w:val="en-US"/>
-        </w:rPr>
-        <w:t>An excellent style manual for science writers is [7].</w:t>
+        <w:t xml:space="preserve">Example: </w:t>
+      </w:r>
+      <w:r>
+        <w:rPr>
+          <w:lang w:val="en-US"/>
+        </w:rPr>
+        <w:t>After the text edit has been completed, the paper is ready for the template. Duplicate the template file by using the Save As command, and use the naming convention prescribed by your conference for the name of your paper. In this newly created file, highlight all of the contents and import your prepared text file. You are now ready to style your paper; use the scroll down window on the left of the MS Word Formatting toolbar.</w:t>
+      </w:r>
+    </w:p>
+    <w:p>
+      <w:pPr>
+        <w:pStyle w:val="Heading2"/>
+      </w:pPr>
+      <w:r>
+        <w:rPr>
+          <w:rFonts w:hint="eastAsia"/>
+          <w:lang w:eastAsia="zh-CN"/>
+        </w:rPr>
+        <w:t>Result A</w:t>
+      </w:r>
+    </w:p>
+    <w:p>
+      <w:pPr>
+        <w:pStyle w:val="BodyText"/>
+        <w:rPr>
+          <w:lang w:val="en-US" w:eastAsia="zh-CN"/>
+        </w:rPr>
+      </w:pPr>
+      <w:r>
+        <w:rPr>
+          <w:rFonts w:hint="eastAsia"/>
+          <w:lang w:val="en-US"/>
+        </w:rPr>
+        <w:t>Example:</w:t>
       </w:r>
       <w:r>
         <w:rPr>
           <w:rFonts w:hint="eastAsia"/>
           <w:lang w:val="en-US" w:eastAsia="zh-CN"/>
         </w:rPr>
-        <w:t xml:space="preserve"> </w:t>
-      </w:r>
-      <w:r>
-        <w:rPr>
-          <w:lang w:val="en-US"/>
-        </w:rPr>
-        <w:t xml:space="preserve">This template, </w:t>
-      </w:r>
-      <w:r>
-        <w:rPr>
-          <w:lang w:val="en-US"/>
-        </w:rPr>
-        <w:t>modified</w:t>
-      </w:r>
-      <w:r>
-        <w:rPr>
-          <w:lang w:val="en-US"/>
-        </w:rPr>
-        <w:t xml:space="preserve"> in MS Word 200</w:t>
-      </w:r>
-      <w:r>
-        <w:rPr>
-          <w:lang w:val="en-US"/>
-        </w:rPr>
-        <w:t>7</w:t>
-      </w:r>
-      <w:r>
-        <w:rPr>
-          <w:lang w:val="en-US"/>
-        </w:rPr>
-        <w:t xml:space="preserve"> and saved as </w:t>
-      </w:r>
-      <w:r>
-        <w:rPr>
-          <w:lang w:val="en-US"/>
-        </w:rPr>
-        <w:t xml:space="preserve">a </w:t>
-      </w:r>
-      <w:r>
-        <w:rPr>
-          <w:lang w:val="en-US"/>
-        </w:rPr>
-        <w:t>“Word 97-200</w:t>
-      </w:r>
-      <w:r>
-        <w:rPr>
-          <w:lang w:val="en-US"/>
-        </w:rPr>
-        <w:t>3</w:t>
-      </w:r>
-      <w:r>
-        <w:rPr>
-          <w:lang w:val="en-US"/>
-        </w:rPr>
-        <w:t xml:space="preserve"> </w:t>
-      </w:r>
-      <w:r>
-        <w:rPr>
-          <w:lang w:val="en-US"/>
-        </w:rPr>
-        <w:t>Document</w:t>
-      </w:r>
-      <w:r>
-        <w:rPr>
-          <w:lang w:val="en-US"/>
-        </w:rPr>
-        <w:t xml:space="preserve">” for the PC, provides authors with most of the formatting specifications needed for preparing electronic versions of their papers. All standard paper components have been specified for three reasons: (1) ease of use when formatting individual papers, (2) automatic compliance to electronic requirements that facilitate the concurrent or later production of electronic products, and (3) conformity of style throughout a conference </w:t>
-      </w:r>
-      <w:r>
-        <w:rPr>
-          <w:lang w:val="en-US"/>
-        </w:rPr>
-        <w:t>proceeding</w:t>
-      </w:r>
-      <w:r>
-        <w:rPr>
-          <w:lang w:val="en-US"/>
-        </w:rPr>
-        <w:t>. Margins, column widths, line spacing, and type styles are built-in; examples of the type styles are provided throughout this document and are identified in italic type, within parentheses, following the example. Some components, such as multi-leveled equations, graphics, and tables are not prescribed, although the various table text styles are provided. The formatter will need to create these components, incorporating the applicable criteria that follow.</w:t>
-      </w:r>
-    </w:p>
-    <w:p>
-      <w:pPr>
-        <w:pStyle w:val="Heading1"/>
+        <w:t xml:space="preserve"> XXX</w:t>
+      </w:r>
+    </w:p>
+    <w:p>
+      <w:pPr>
+        <w:pStyle w:val="Heading3"/>
+      </w:pPr>
+      <w:r>
+        <w:t xml:space="preserve">For papers with more than six authors: </w:t>
+      </w:r>
+      <w:r>
+        <w:rPr>
+          <w:i w:val="0"/>
+        </w:rPr>
+        <w:t>Add author names horizontally, moving to a third row if needed for more than 8 authors.</w:t>
+      </w:r>
+    </w:p>
+    <w:p>
+      <w:pPr>
+        <w:pStyle w:val="Heading3"/>
+      </w:pPr>
+      <w:r>
+        <w:t xml:space="preserve">For </w:t>
+      </w:r>
+      <w:r>
+        <w:t xml:space="preserve">papers with less than </w:t>
+      </w:r>
+      <w:r>
+        <w:t>six</w:t>
+      </w:r>
+      <w:r>
+        <w:t xml:space="preserve"> authors</w:t>
+      </w:r>
+      <w:r>
+        <w:t xml:space="preserve">: </w:t>
+      </w:r>
+      <w:r>
+        <w:rPr>
+          <w:i w:val="0"/>
+        </w:rPr>
+        <w:t>To change the default, adjust the template as follows.</w:t>
+      </w:r>
+    </w:p>
+    <w:p>
+      <w:pPr>
+        <w:pStyle w:val="Heading4"/>
+      </w:pPr>
+      <w:r>
+        <w:t xml:space="preserve">Selection: </w:t>
+      </w:r>
+      <w:r>
+        <w:rPr>
+          <w:i w:val="0"/>
+        </w:rPr>
+        <w:t>Highlight all author and affiliation lines.</w:t>
+      </w:r>
+    </w:p>
+    <w:p>
+      <w:pPr>
+        <w:pStyle w:val="Heading4"/>
+      </w:pPr>
+      <w:r>
+        <w:t xml:space="preserve">Change number of columns: </w:t>
+      </w:r>
+      <w:r>
+        <w:rPr>
+          <w:i w:val="0"/>
+        </w:rPr>
+        <w:t xml:space="preserve">Select the Columns icon from the MS Word Standard toolbar and then select </w:t>
+      </w:r>
+      <w:r>
+        <w:rPr>
+          <w:i w:val="0"/>
+        </w:rPr>
+        <w:t>the correct number of columns</w:t>
+      </w:r>
+      <w:r>
+        <w:rPr>
+          <w:i w:val="0"/>
+        </w:rPr>
+        <w:t xml:space="preserve"> from the selection palette.</w:t>
+      </w:r>
+    </w:p>
+    <w:p>
+      <w:pPr>
+        <w:pStyle w:val="Heading4"/>
+        <w:rPr>
+          <w:i w:val="0"/>
+        </w:rPr>
+      </w:pPr>
+      <w:r>
+        <w:t xml:space="preserve">Deletion: </w:t>
+      </w:r>
+      <w:r>
+        <w:rPr>
+          <w:i w:val="0"/>
+        </w:rPr>
+        <w:t xml:space="preserve">Delete the author and affiliation lines for the </w:t>
+      </w:r>
+      <w:r>
+        <w:rPr>
+          <w:i w:val="0"/>
+        </w:rPr>
+        <w:t>extra authors.</w:t>
+      </w:r>
+    </w:p>
+    <w:p>
+      <w:pPr>
+        <w:pStyle w:val="Heading2"/>
       </w:pPr>
       <w:r>
         <w:rPr>
           <w:rFonts w:hint="eastAsia"/>
           <w:lang w:eastAsia="zh-CN"/>
         </w:rPr>
-        <w:t>Datasets</w:t>
+        <w:t>Results B</w:t>
+      </w:r>
+    </w:p>
+    <w:p>
+      <w:pPr>
+        <w:pStyle w:val="BodyText"/>
+        <w:rPr>
+          <w:lang w:val="en-US"/>
+        </w:rPr>
+      </w:pPr>
+      <w:r>
+        <w:rPr>
+          <w:rFonts w:hint="eastAsia"/>
+          <w:lang w:val="en-US" w:eastAsia="zh-CN"/>
+        </w:rPr>
+        <w:t xml:space="preserve">Example: </w:t>
+      </w:r>
+      <w:r>
+        <w:rPr>
+          <w:lang w:val="en-US"/>
+        </w:rPr>
+        <w:t>Headings, or heads, are organizational devices that guide the reader through your paper. There are two types: component heads and text heads.</w:t>
       </w:r>
     </w:p>
     <w:p>
@@ -710,926 +946,24 @@
           <w:rFonts w:hint="eastAsia"/>
           <w:lang w:eastAsia="zh-CN"/>
         </w:rPr>
-        <w:t>Source of dataset</w:t>
-      </w:r>
-      <w:r>
-        <w:t xml:space="preserve"> (Heading 2)</w:t>
-      </w:r>
-    </w:p>
-    <w:p>
-      <w:pPr>
-        <w:pStyle w:val="BodyText"/>
-        <w:rPr>
-          <w:color w:val="FF0000"/>
-          <w:lang w:val="en-US" w:eastAsia="zh-CN"/>
-        </w:rPr>
-      </w:pPr>
-      <w:r>
-        <w:rPr>
-          <w:color w:val="FF0000"/>
-          <w:lang w:val="en-US" w:eastAsia="zh-CN"/>
-        </w:rPr>
-        <w:t xml:space="preserve">In this section, introduce your dataset by explaining its source—where you obtained it and whether it is from a credible provider. Include details such as when the dataset was generated and how it was created by its original author. If you generated the dataset yourself, describe the methods and processes you used. </w:t>
-      </w:r>
-    </w:p>
-    <w:p>
-      <w:pPr>
-        <w:pStyle w:val="BodyText"/>
-        <w:ind w:firstLine="0pt"/>
-        <w:rPr>
-          <w:lang w:val="en-US"/>
-        </w:rPr>
-      </w:pPr>
-      <w:r>
-        <w:rPr>
-          <w:rFonts w:hint="eastAsia"/>
-          <w:lang w:val="en-US" w:eastAsia="zh-CN"/>
-        </w:rPr>
-        <w:t>Example:</w:t>
-      </w:r>
-      <w:r>
-        <w:rPr>
-          <w:lang w:val="en-US" w:eastAsia="zh-CN"/>
-        </w:rPr>
-        <w:t xml:space="preserve">   XXXX</w:t>
-      </w:r>
-    </w:p>
-    <w:p>
-      <w:pPr>
-        <w:pStyle w:val="Heading2"/>
-      </w:pPr>
-      <w:r>
-        <w:rPr>
-          <w:rFonts w:hint="eastAsia"/>
-          <w:lang w:eastAsia="zh-CN"/>
-        </w:rPr>
-        <w:t>Character of the datasets</w:t>
-      </w:r>
-    </w:p>
-    <w:p>
-      <w:pPr>
-        <w:pStyle w:val="BodyText"/>
-        <w:rPr>
-          <w:color w:val="FF0000"/>
-          <w:lang w:val="en-US" w:eastAsia="zh-CN"/>
-        </w:rPr>
-      </w:pPr>
-      <w:r>
-        <w:rPr>
-          <w:color w:val="FF0000"/>
-          <w:lang w:val="en-US" w:eastAsia="zh-CN"/>
-        </w:rPr>
-        <w:t>Describe the dataset’s format and size</w:t>
-      </w:r>
-      <w:r>
-        <w:rPr>
-          <w:color w:val="FF0000"/>
-          <w:lang w:val="en-US" w:eastAsia="zh-CN"/>
-        </w:rPr>
-        <w:t xml:space="preserve">. </w:t>
-      </w:r>
-      <w:r>
-        <w:rPr>
-          <w:color w:val="FF0000"/>
-          <w:lang w:val="en-US" w:eastAsia="zh-CN"/>
-        </w:rPr>
-        <w:t xml:space="preserve">Additionally, provide an overview of the dataset’s characteristics, including </w:t>
-      </w:r>
-      <w:r>
-        <w:rPr>
-          <w:color w:val="FF0000"/>
-          <w:lang w:val="en-US" w:eastAsia="zh-CN"/>
-        </w:rPr>
-        <w:t xml:space="preserve">its features, size, structure, and any relevant attributes that are important for your analysis. </w:t>
-      </w:r>
-      <w:r>
-        <w:rPr>
-          <w:color w:val="FF0000"/>
-          <w:lang w:val="en-US" w:eastAsia="zh-CN"/>
-        </w:rPr>
-        <w:t>Describe the dataset’s format and size, as well as its key features, including the parameters, columns, rows, and character attributes along with their respective units. Using a table to present this information is recommended for clarity. Explain whether you cleaned the data or converted any units, specifying the formulas or rules applied. If multiple datasets were combined, describe how they were merged. Additionally, mention if you created any new categories for analysis, detailing what they are and how they were generated.</w:t>
-      </w:r>
-      <w:r>
-        <w:rPr>
-          <w:color w:val="FF0000"/>
-          <w:lang w:val="en-US" w:eastAsia="zh-CN"/>
-        </w:rPr>
+        <w:t xml:space="preserve">Results C </w:t>
+      </w:r>
+    </w:p>
+    <w:p>
+      <w:pPr>
+        <w:pStyle w:val="Heading4"/>
+      </w:pPr>
+      <w:r>
         <w:t xml:space="preserve"> </w:t>
       </w:r>
       <w:r>
-        <w:rPr>
-          <w:color w:val="FF0000"/>
-          <w:lang w:val="en-US" w:eastAsia="zh-CN"/>
-        </w:rPr>
-        <w:t>Providing this background ensures transparency and helps readers understand the reliability and relevance of your data.</w:t>
-      </w:r>
-      <w:r>
-        <w:rPr>
-          <w:color w:val="FF0000"/>
-          <w:lang w:val="en-US" w:eastAsia="zh-CN"/>
-        </w:rPr>
-        <w:t xml:space="preserve"> </w:t>
-      </w:r>
-    </w:p>
-    <w:p>
-      <w:pPr>
-        <w:pStyle w:val="BodyText"/>
-        <w:rPr>
-          <w:lang w:val="en-US"/>
-        </w:rPr>
-      </w:pPr>
-      <w:r>
-        <w:rPr>
-          <w:rFonts w:hint="eastAsia"/>
-          <w:lang w:val="en-US" w:eastAsia="zh-CN"/>
-        </w:rPr>
-        <w:t xml:space="preserve">Example: </w:t>
-      </w:r>
-      <w:r>
-        <w:rPr>
-          <w:lang w:val="en-US"/>
-        </w:rPr>
-        <w:t>XXXX</w:t>
-      </w:r>
-    </w:p>
-    <w:p>
-      <w:pPr>
-        <w:pStyle w:val="Heading1"/>
-      </w:pPr>
-      <w:r>
-        <w:rPr>
-          <w:rFonts w:hint="eastAsia"/>
-          <w:lang w:eastAsia="zh-CN"/>
-        </w:rPr>
-        <w:t>Methodology</w:t>
-      </w:r>
-    </w:p>
-    <w:p>
-      <w:pPr>
-        <w:pStyle w:val="BodyText"/>
-        <w:rPr>
-          <w:lang w:val="en-US" w:eastAsia="zh-CN"/>
-        </w:rPr>
-      </w:pPr>
-      <w:r>
-        <w:rPr>
-          <w:rFonts w:hint="eastAsia"/>
-          <w:color w:val="FF0000"/>
-          <w:lang w:val="en-US" w:eastAsia="zh-CN"/>
-        </w:rPr>
-        <w:t>In this part, you should give an introduction of the methods/model</w:t>
-      </w:r>
-      <w:r>
-        <w:rPr>
-          <w:rFonts w:hint="eastAsia"/>
-          <w:color w:val="FF0000"/>
-          <w:lang w:val="en-US" w:eastAsia="zh-CN"/>
-        </w:rPr>
-        <w:t>. First, what</w:t>
-      </w:r>
-      <w:r>
-        <w:rPr>
-          <w:color w:val="FF0000"/>
-          <w:lang w:val="en-US" w:eastAsia="zh-CN"/>
-        </w:rPr>
-        <w:t>’</w:t>
-      </w:r>
-      <w:r>
-        <w:rPr>
-          <w:rFonts w:hint="eastAsia"/>
-          <w:color w:val="FF0000"/>
-          <w:lang w:val="en-US" w:eastAsia="zh-CN"/>
-        </w:rPr>
-        <w:t>s the method/model. What</w:t>
-      </w:r>
-      <w:r>
-        <w:rPr>
-          <w:color w:val="FF0000"/>
-          <w:lang w:val="en-US" w:eastAsia="zh-CN"/>
-        </w:rPr>
-        <w:t>’</w:t>
-      </w:r>
-      <w:r>
-        <w:rPr>
-          <w:rFonts w:hint="eastAsia"/>
-          <w:color w:val="FF0000"/>
-          <w:lang w:val="en-US" w:eastAsia="zh-CN"/>
-        </w:rPr>
-        <w:t>s the assumption of this method/model. What</w:t>
-      </w:r>
-      <w:r>
-        <w:rPr>
-          <w:color w:val="FF0000"/>
-          <w:lang w:val="en-US" w:eastAsia="zh-CN"/>
-        </w:rPr>
-        <w:t>’</w:t>
-      </w:r>
-      <w:r>
-        <w:rPr>
-          <w:rFonts w:hint="eastAsia"/>
-          <w:color w:val="FF0000"/>
-          <w:lang w:val="en-US" w:eastAsia="zh-CN"/>
-        </w:rPr>
-        <w:t xml:space="preserve">s the advantage/disadvantage of this method/model. Why </w:t>
-      </w:r>
-      <w:r>
-        <w:rPr>
-          <w:color w:val="FF0000"/>
-          <w:lang w:val="en-US" w:eastAsia="zh-CN"/>
-        </w:rPr>
-        <w:t>did</w:t>
-      </w:r>
-      <w:r>
-        <w:rPr>
-          <w:rFonts w:hint="eastAsia"/>
-          <w:color w:val="FF0000"/>
-          <w:lang w:val="en-US" w:eastAsia="zh-CN"/>
-        </w:rPr>
-        <w:t xml:space="preserve"> you choose it. </w:t>
-      </w:r>
-      <w:r>
-        <w:rPr>
-          <w:color w:val="FF0000"/>
-          <w:lang w:val="en-US" w:eastAsia="zh-CN"/>
-        </w:rPr>
-        <w:t>What</w:t>
-      </w:r>
-      <w:r>
-        <w:rPr>
-          <w:rFonts w:hint="eastAsia"/>
-          <w:color w:val="FF0000"/>
-          <w:lang w:val="en-US" w:eastAsia="zh-CN"/>
-        </w:rPr>
-        <w:t xml:space="preserve"> </w:t>
-      </w:r>
-      <w:r>
-        <w:rPr>
-          <w:rFonts w:hint="eastAsia"/>
-          <w:color w:val="FF0000"/>
-          <w:lang w:val="en-US" w:eastAsia="zh-CN"/>
-        </w:rPr>
-        <w:t xml:space="preserve">Python module or function do you apply to </w:t>
-      </w:r>
-      <w:r>
-        <w:rPr>
-          <w:rFonts w:hint="eastAsia"/>
-          <w:color w:val="FF0000"/>
-          <w:lang w:val="en-US" w:eastAsia="zh-CN"/>
-        </w:rPr>
-        <w:t>apply this method/model.</w:t>
-      </w:r>
-      <w:r>
-        <w:rPr>
-          <w:rFonts w:hint="eastAsia"/>
-          <w:color w:val="FF0000"/>
-          <w:lang w:val="en-US"/>
-        </w:rPr>
-        <w:t xml:space="preserve"> </w:t>
-      </w:r>
-      <w:r>
-        <w:rPr>
-          <w:rFonts w:hint="eastAsia"/>
-          <w:color w:val="FF0000"/>
-          <w:lang w:val="en-US"/>
-        </w:rPr>
-        <w:t xml:space="preserve"> </w:t>
-      </w:r>
-      <w:r>
-        <w:rPr>
-          <w:rFonts w:hint="eastAsia"/>
-          <w:color w:val="FF0000"/>
-          <w:lang w:val="en-US" w:eastAsia="zh-CN"/>
-        </w:rPr>
-        <w:t>Any optional input/</w:t>
-      </w:r>
-      <w:r>
-        <w:rPr>
-          <w:rFonts w:hint="eastAsia"/>
-          <w:color w:val="FF0000"/>
-          <w:lang w:val="en-US" w:eastAsia="zh-CN"/>
-        </w:rPr>
-        <w:t>extra work did you adjust to make the results better.</w:t>
-      </w:r>
-      <w:r>
-        <w:rPr>
-          <w:rFonts w:hint="eastAsia"/>
-          <w:color w:val="FF0000"/>
-          <w:lang w:val="en-US" w:eastAsia="zh-CN"/>
-        </w:rPr>
-        <w:t xml:space="preserve"> If you have multiple methods, feel free to use subsection A., B. to </w:t>
-      </w:r>
-      <w:r>
-        <w:rPr>
-          <w:color w:val="FF0000"/>
-          <w:lang w:val="en-US" w:eastAsia="zh-CN"/>
-        </w:rPr>
-        <w:t>separate</w:t>
-      </w:r>
-      <w:r>
-        <w:rPr>
-          <w:rFonts w:hint="eastAsia"/>
-          <w:color w:val="FF0000"/>
-          <w:lang w:val="en-US" w:eastAsia="zh-CN"/>
-        </w:rPr>
-        <w:t xml:space="preserve"> them.</w:t>
-      </w:r>
-    </w:p>
-    <w:p>
-      <w:pPr>
-        <w:pStyle w:val="BodyText"/>
-        <w:rPr>
-          <w:lang w:val="en-US"/>
-        </w:rPr>
-      </w:pPr>
-      <w:r>
-        <w:rPr>
-          <w:rFonts w:hint="eastAsia"/>
-          <w:lang w:val="en-US" w:eastAsia="zh-CN"/>
-        </w:rPr>
-        <w:t>Example:</w:t>
-      </w:r>
-      <w:r>
-        <w:rPr>
-          <w:rFonts w:hint="eastAsia"/>
-          <w:lang w:val="en-US" w:eastAsia="zh-CN"/>
-        </w:rPr>
-        <w:t xml:space="preserve"> </w:t>
-      </w:r>
-      <w:r>
-        <w:rPr>
-          <w:lang w:val="en-US"/>
-        </w:rPr>
-        <w:t xml:space="preserve">Before you begin to format your paper, first write and save the content as a separate text file. </w:t>
-      </w:r>
-      <w:r>
-        <w:rPr>
-          <w:lang w:val="en-US"/>
-        </w:rPr>
-        <w:t>Complete all content and organizational editing before formatting. Please note sections A-D below for more information on proofreading, spelling and grammar.</w:t>
-      </w:r>
-    </w:p>
-    <w:p>
-      <w:pPr>
-        <w:pStyle w:val="Heading2"/>
-      </w:pPr>
-      <w:r>
-        <w:rPr>
-          <w:rFonts w:hint="eastAsia"/>
-          <w:lang w:eastAsia="zh-CN"/>
-        </w:rPr>
-        <w:t>Method A</w:t>
-      </w:r>
-    </w:p>
-    <w:p>
-      <w:pPr>
-        <w:pStyle w:val="BodyText"/>
-        <w:rPr>
-          <w:lang w:val="en-US"/>
-        </w:rPr>
-      </w:pPr>
-      <w:r>
-        <w:rPr>
-          <w:rFonts w:hint="eastAsia"/>
-          <w:lang w:val="en-US" w:eastAsia="zh-CN"/>
-        </w:rPr>
-        <w:t xml:space="preserve">Example: </w:t>
-      </w:r>
-      <w:r>
-        <w:rPr>
-          <w:lang w:val="en-US"/>
-        </w:rPr>
-        <w:t>The equations are an exception to the prescribed specifications of this template. You will need to determine whether or not your equation should be typed using either the Times New Roman or the Symbol font (please no other font). To create multileveled equations, it may be necessary to treat the equation as a graphic and insert it into the text after your paper is styled.</w:t>
-      </w:r>
-    </w:p>
-    <w:p>
-      <w:pPr>
-        <w:pStyle w:val="equation"/>
-        <w:rPr>
-          <w:rFonts w:hint="eastAsia"/>
-        </w:rPr>
-      </w:pPr>
-      <w:r>
-        <w:tab/>
-      </w:r>
-      <w:r>
-        <w:rPr>
-          <w:rFonts w:ascii="Times New Roman" w:hAnsi="Times New Roman" w:cs="Times New Roman"/>
-          <w:i/>
-        </w:rPr>
-        <w:t>a</w:t>
-      </w:r>
-      <w:r>
-        <w:t></w:t>
-      </w:r>
-      <w:r>
-        <w:t></w:t>
-      </w:r>
-      <w:r>
-        <w:t></w:t>
-      </w:r>
-      <w:r>
-        <w:rPr>
-          <w:rFonts w:ascii="Times New Roman" w:hAnsi="Times New Roman" w:cs="Times New Roman"/>
-          <w:i/>
-        </w:rPr>
-        <w:t>b</w:t>
-      </w:r>
-      <w:r>
-        <w:t></w:t>
-      </w:r>
-      <w:r>
-        <w:t></w:t>
-      </w:r>
-      <w:r>
-        <w:t></w:t>
-      </w:r>
-      <w:r>
-        <w:t></w:t>
-      </w:r>
-      <w:r>
-        <w:t></w:t>
-      </w:r>
-      <w:r>
-        <w:tab/>
-      </w:r>
-      <w:r>
-        <w:t></w:t>
-      </w:r>
-      <w:r>
-        <w:t></w:t>
-      </w:r>
-      <w:r>
-        <w:t></w:t>
-      </w:r>
-    </w:p>
-    <w:p>
-      <w:pPr>
-        <w:pStyle w:val="BodyText"/>
-        <w:rPr>
-          <w:lang w:val="en-US"/>
-        </w:rPr>
-      </w:pPr>
-      <w:r>
-        <w:rPr>
-          <w:lang w:val="en-US"/>
-        </w:rPr>
-        <w:t>Note that the equation is centered using a center tab stop. Be sure that the symbols in your equation have been defined before or immediately following the equation. Use “(1)”, not “Eq. (1)” or “equation (1)”, except at the beginning of a sentence: “Equation (1) is . . .”</w:t>
-      </w:r>
-    </w:p>
-    <w:p>
-      <w:pPr>
-        <w:pStyle w:val="Heading2"/>
-      </w:pPr>
-      <w:r>
-        <w:rPr>
-          <w:rFonts w:hint="eastAsia"/>
-          <w:lang w:eastAsia="zh-CN"/>
-        </w:rPr>
-        <w:t>Method B</w:t>
-      </w:r>
-    </w:p>
-    <w:p>
-      <w:pPr>
-        <w:pStyle w:val="bulletlist"/>
-        <w:rPr>
-          <w:lang w:val="en-US"/>
-        </w:rPr>
-      </w:pPr>
-      <w:r>
-        <w:rPr>
-          <w:rFonts w:hint="eastAsia"/>
-          <w:lang w:val="en-US" w:eastAsia="zh-CN"/>
-        </w:rPr>
-        <w:t>Bulletin 1</w:t>
-      </w:r>
-    </w:p>
-    <w:p>
-      <w:pPr>
-        <w:pStyle w:val="bulletlist"/>
-        <w:rPr>
-          <w:lang w:val="en-US"/>
-        </w:rPr>
-      </w:pPr>
-      <w:r>
-        <w:rPr>
-          <w:rFonts w:hint="eastAsia"/>
-          <w:lang w:val="en-US" w:eastAsia="zh-CN"/>
-        </w:rPr>
-        <w:t>Bulletin 2</w:t>
-      </w:r>
-      <w:r>
-        <w:rPr>
-          <w:lang w:val="en-US"/>
-        </w:rPr>
-        <w:t>.</w:t>
-      </w:r>
-    </w:p>
-    <w:p>
-      <w:pPr>
-        <w:pStyle w:val="bulletlist"/>
-        <w:rPr>
-          <w:lang w:val="en-US"/>
-        </w:rPr>
-      </w:pPr>
-      <w:r>
-        <w:rPr>
-          <w:rFonts w:hint="eastAsia"/>
-          <w:lang w:val="en-US" w:eastAsia="zh-CN"/>
-        </w:rPr>
-        <w:t>Bulletin 3</w:t>
-      </w:r>
-    </w:p>
-    <w:p>
-      <w:pPr>
-        <w:pStyle w:val="sponsors"/>
-        <w:framePr w:wrap="auto" w:vAnchor="page" w:hAnchor="page" w:x="45.90pt" w:y="756.05pt"/>
-        <w:ind w:firstLine="14.45pt"/>
-      </w:pPr>
-      <w:r>
-        <w:t xml:space="preserve">Identify applicable funding agency here. </w:t>
-      </w:r>
-      <w:r>
-        <w:rPr>
-          <w:iCs/>
-        </w:rPr>
-        <w:t>If none, delete this text box.</w:t>
-      </w:r>
-    </w:p>
-    <w:p>
-      <w:pPr>
-        <w:pStyle w:val="Heading2"/>
-      </w:pPr>
-      <w:r>
-        <w:rPr>
-          <w:rFonts w:hint="eastAsia"/>
-          <w:lang w:eastAsia="zh-CN"/>
-        </w:rPr>
-        <w:lastRenderedPageBreak/>
-        <w:t>Method C</w:t>
-      </w:r>
-    </w:p>
-    <w:p>
-      <w:pPr>
-        <w:pStyle w:val="BodyText"/>
-        <w:rPr>
-          <w:lang w:val="en-US"/>
-        </w:rPr>
-      </w:pPr>
-      <w:r>
-        <w:rPr>
-          <w:rFonts w:hint="eastAsia"/>
-          <w:lang w:val="en-US" w:eastAsia="zh-CN"/>
-        </w:rPr>
-        <w:t xml:space="preserve">Example: </w:t>
-      </w:r>
-      <w:r>
-        <w:rPr>
-          <w:lang w:val="en-US"/>
-        </w:rPr>
-        <w:t>The equations are an exception to the prescribed specifications of this template. You will need to determine whether or not your equation should be typed using either the Times New Roman or the Symbol font (please no other font). To create multileveled equations, it may be necessary to treat the equation as a graphic and insert it into the text after your paper is styled.</w:t>
-      </w:r>
-    </w:p>
-    <w:p>
-      <w:pPr>
-        <w:pStyle w:val="equation"/>
-        <w:rPr>
-          <w:rFonts w:hint="eastAsia"/>
-        </w:rPr>
-      </w:pPr>
-      <w:r>
-        <w:tab/>
-      </w:r>
-      <w:r>
-        <w:rPr>
-          <w:rFonts w:ascii="Times New Roman" w:hAnsi="Times New Roman" w:cs="Times New Roman"/>
-          <w:i/>
-        </w:rPr>
-        <w:t>a</w:t>
-      </w:r>
-      <w:r>
-        <w:t></w:t>
-      </w:r>
-      <w:r>
-        <w:t></w:t>
-      </w:r>
-      <w:r>
-        <w:t></w:t>
-      </w:r>
-      <w:r>
-        <w:rPr>
-          <w:rFonts w:ascii="Times New Roman" w:hAnsi="Times New Roman" w:cs="Times New Roman"/>
-          <w:i/>
-        </w:rPr>
-        <w:t>b</w:t>
-      </w:r>
-      <w:r>
-        <w:t></w:t>
-      </w:r>
-      <w:r>
-        <w:t></w:t>
-      </w:r>
-      <w:r>
-        <w:t></w:t>
-      </w:r>
-      <w:r>
-        <w:t></w:t>
-      </w:r>
-      <w:r>
-        <w:t></w:t>
-      </w:r>
-      <w:r>
-        <w:tab/>
-      </w:r>
-      <w:r>
-        <w:t></w:t>
-      </w:r>
-      <w:r>
-        <w:t></w:t>
-      </w:r>
-      <w:r>
-        <w:t></w:t>
-      </w:r>
-    </w:p>
-    <w:p>
-      <w:pPr>
-        <w:pStyle w:val="BodyText"/>
-        <w:rPr>
-          <w:lang w:val="en-US"/>
-        </w:rPr>
-      </w:pPr>
-      <w:r>
-        <w:rPr>
-          <w:lang w:val="en-US"/>
-        </w:rPr>
-        <w:t>Note that the equation is centered using a center tab stop. Be sure that the symbols in your equation have been defined before or immediately following the equation. Use “(1)”, not “Eq. (1)” or “equation (1)”, except at the beginning of a sentence: “Equation (1) is . . .”</w:t>
-      </w:r>
-    </w:p>
-    <w:p>
-      <w:pPr>
-        <w:pStyle w:val="BodyText"/>
-        <w:rPr>
-          <w:lang w:val="en-US"/>
-        </w:rPr>
-      </w:pPr>
-      <w:r>
-        <w:rPr>
-          <w:lang w:val="en-US"/>
-        </w:rPr>
-        <w:t>An excellent style manual for science writers is [7].</w:t>
-      </w:r>
-    </w:p>
-    <w:p>
-      <w:pPr>
-        <w:pStyle w:val="Heading1"/>
-      </w:pPr>
-      <w:r>
-        <w:rPr>
-          <w:rFonts w:hint="eastAsia"/>
-          <w:lang w:eastAsia="zh-CN"/>
-        </w:rPr>
-        <w:t>Results</w:t>
-      </w:r>
-    </w:p>
-    <w:p>
-      <w:pPr>
-        <w:pStyle w:val="BodyText"/>
-        <w:rPr>
-          <w:color w:val="FF0000"/>
-          <w:lang w:val="en-US" w:eastAsia="zh-CN"/>
-        </w:rPr>
-      </w:pPr>
-      <w:r>
-        <w:rPr>
-          <w:color w:val="FF0000"/>
-          <w:lang w:val="en-US" w:eastAsia="zh-CN"/>
-        </w:rPr>
-        <w:t>In this section, present your findings using an appropriate method, such as equations, numerical summaries, or visualizations like charts and graphs. Clearly explain all results and provide guidance on how to interpret them. If any unexpected results arise, discuss possible reasons or contributing factors. To improve clarity and organization, consider using subsections (e.g., A, B) to separate different aspects of your results.</w:t>
-      </w:r>
-    </w:p>
-    <w:p>
-      <w:pPr>
-        <w:pStyle w:val="BodyText"/>
-        <w:rPr>
-          <w:lang w:val="en-US"/>
-        </w:rPr>
-      </w:pPr>
-      <w:r>
-        <w:rPr>
-          <w:rFonts w:hint="eastAsia"/>
-          <w:lang w:val="en-US" w:eastAsia="zh-CN"/>
-        </w:rPr>
-        <w:t xml:space="preserve">Example: </w:t>
-      </w:r>
-      <w:r>
-        <w:rPr>
-          <w:lang w:val="en-US"/>
-        </w:rPr>
-        <w:t>After the text edit has been completed, the paper is ready for the template. Duplicate the template file by using the Save As command, and use the naming convention prescribed by your conference for the name of your paper. In this newly created file, highlight all of the contents and import your prepared text file. You are now ready to style your paper; use the scroll down window on the left of the MS Word Formatting toolbar.</w:t>
-      </w:r>
-    </w:p>
-    <w:p>
-      <w:pPr>
-        <w:pStyle w:val="Heading2"/>
-      </w:pPr>
-      <w:r>
-        <w:rPr>
-          <w:rFonts w:hint="eastAsia"/>
-          <w:lang w:eastAsia="zh-CN"/>
-        </w:rPr>
-        <w:t>Result A</w:t>
-      </w:r>
-    </w:p>
-    <w:p>
-      <w:pPr>
-        <w:pStyle w:val="BodyText"/>
-        <w:rPr>
-          <w:lang w:val="en-US" w:eastAsia="zh-CN"/>
-        </w:rPr>
-      </w:pPr>
-      <w:r>
-        <w:rPr>
-          <w:rFonts w:hint="eastAsia"/>
-          <w:lang w:val="en-US"/>
-        </w:rPr>
-        <w:t>Example:</w:t>
-      </w:r>
-      <w:r>
-        <w:rPr>
-          <w:rFonts w:hint="eastAsia"/>
-          <w:lang w:val="en-US" w:eastAsia="zh-CN"/>
-        </w:rPr>
-        <w:t xml:space="preserve"> XXX</w:t>
-      </w:r>
-    </w:p>
-    <w:p>
-      <w:pPr>
-        <w:pStyle w:val="Heading3"/>
-      </w:pPr>
-      <w:r>
-        <w:t xml:space="preserve">For papers with more than six authors: </w:t>
+        <w:t xml:space="preserve">Positioning Figures and Tables: </w:t>
       </w:r>
       <w:r>
         <w:rPr>
           <w:i w:val="0"/>
         </w:rPr>
-        <w:t>Add author names horizontally, moving to a third row if needed for more than 8 authors.</w:t>
-      </w:r>
-    </w:p>
-    <w:p>
-      <w:pPr>
-        <w:pStyle w:val="Heading3"/>
-      </w:pPr>
-      <w:r>
-        <w:t xml:space="preserve">For </w:t>
-      </w:r>
-      <w:r>
-        <w:t xml:space="preserve">papers with less than </w:t>
-      </w:r>
-      <w:r>
-        <w:t>six</w:t>
-      </w:r>
-      <w:r>
-        <w:t xml:space="preserve"> authors</w:t>
-      </w:r>
-      <w:r>
-        <w:t xml:space="preserve">: </w:t>
-      </w:r>
-      <w:r>
-        <w:rPr>
-          <w:i w:val="0"/>
-        </w:rPr>
-        <w:t>To change the default, adjust the template as follows.</w:t>
-      </w:r>
-    </w:p>
-    <w:p>
-      <w:pPr>
-        <w:pStyle w:val="Heading4"/>
-      </w:pPr>
-      <w:r>
-        <w:t xml:space="preserve">Selection: </w:t>
-      </w:r>
-      <w:r>
-        <w:rPr>
-          <w:i w:val="0"/>
-        </w:rPr>
-        <w:t>Highlight all author and affiliation lines.</w:t>
-      </w:r>
-    </w:p>
-    <w:p>
-      <w:pPr>
-        <w:pStyle w:val="Heading4"/>
-      </w:pPr>
-      <w:r>
-        <w:t xml:space="preserve">Change number of columns: </w:t>
-      </w:r>
-      <w:r>
-        <w:rPr>
-          <w:i w:val="0"/>
-        </w:rPr>
-        <w:t xml:space="preserve">Select the Columns icon from the MS Word Standard toolbar and then select </w:t>
-      </w:r>
-      <w:r>
-        <w:rPr>
-          <w:i w:val="0"/>
-        </w:rPr>
-        <w:t>the correct number of columns</w:t>
-      </w:r>
-      <w:r>
-        <w:rPr>
-          <w:i w:val="0"/>
-        </w:rPr>
-        <w:t xml:space="preserve"> from the selection palette.</w:t>
-      </w:r>
-    </w:p>
-    <w:p>
-      <w:pPr>
-        <w:pStyle w:val="Heading4"/>
-        <w:rPr>
-          <w:i w:val="0"/>
-        </w:rPr>
-      </w:pPr>
-      <w:r>
-        <w:t xml:space="preserve">Deletion: </w:t>
-      </w:r>
-      <w:r>
-        <w:rPr>
-          <w:i w:val="0"/>
-        </w:rPr>
-        <w:t xml:space="preserve">Delete the author and affiliation lines for the </w:t>
-      </w:r>
-      <w:r>
-        <w:rPr>
-          <w:i w:val="0"/>
-        </w:rPr>
-        <w:t>extra authors.</w:t>
-      </w:r>
-    </w:p>
-    <w:p>
-      <w:pPr>
-        <w:pStyle w:val="Heading2"/>
-      </w:pPr>
-      <w:r>
-        <w:rPr>
-          <w:rFonts w:hint="eastAsia"/>
-          <w:lang w:eastAsia="zh-CN"/>
-        </w:rPr>
-        <w:t>Results B</w:t>
-      </w:r>
-    </w:p>
-    <w:p>
-      <w:pPr>
-        <w:pStyle w:val="BodyText"/>
-        <w:rPr>
-          <w:lang w:val="en-US"/>
-        </w:rPr>
-      </w:pPr>
-      <w:r>
-        <w:rPr>
-          <w:rFonts w:hint="eastAsia"/>
-          <w:lang w:val="en-US" w:eastAsia="zh-CN"/>
-        </w:rPr>
-        <w:t xml:space="preserve">Example: </w:t>
-      </w:r>
-      <w:r>
-        <w:rPr>
-          <w:lang w:val="en-US"/>
-        </w:rPr>
-        <w:t>Headings, or heads, are organizational devices that guide the reader through your paper. There are two types: component heads and text heads.</w:t>
-      </w:r>
-    </w:p>
-    <w:p>
-      <w:pPr>
-        <w:pStyle w:val="Heading2"/>
-      </w:pPr>
-      <w:r>
-        <w:rPr>
-          <w:rFonts w:hint="eastAsia"/>
-          <w:lang w:eastAsia="zh-CN"/>
-        </w:rPr>
-        <w:t xml:space="preserve">Results C </w:t>
-      </w:r>
-    </w:p>
-    <w:p>
-      <w:pPr>
-        <w:pStyle w:val="Heading4"/>
-      </w:pPr>
-      <w:r>
-        <w:t xml:space="preserve"> </w:t>
-      </w:r>
-      <w:r>
-        <w:t xml:space="preserve">Positioning Figures and Tables: </w:t>
-      </w:r>
-      <w:r>
-        <w:rPr>
-          <w:i w:val="0"/>
-        </w:rPr>
-        <w:t xml:space="preserve">Place figures and tables at the top and bottom of columns. Avoid placing them in the middle of columns. Large figures and tables may span across both columns. Figure captions should be below the figures; table heads should appear above the tables. Insert </w:t>
-      </w:r>
-      <w:r>
-        <w:rPr>
-          <w:i w:val="0"/>
-        </w:rPr>
-        <w:t>figures and tables after they are cited in the text. Use the abbreviation “Fig. 1”, even at the beginning of a sentence.</w:t>
+        <w:t>Place figures and tables at the top and bottom of columns. Avoid placing them in the middle of columns. Large figures and tables may span across both columns. Figure captions should be below the figures; table heads should appear above the tables. Insert figures and tables after they are cited in the text. Use the abbreviation “Fig. 1”, even at the beginning of a sentence.</w:t>
       </w:r>
     </w:p>
     <w:p>
@@ -2335,7 +1669,6 @@
         <w:ind w:start="17.70pt" w:hanging="17.70pt"/>
       </w:pPr>
       <w:r>
-        <w:lastRenderedPageBreak/>
         <w:t>I. S. Jacobs and C. P. Bean, “Fine particles, thin films and exchange anisotropy,” in Magnetism, vol. III, G. T. Rado and H. Suhl, Eds. New York: Academic, 1963, pp. 271–350.</w:t>
       </w:r>
     </w:p>
@@ -2465,6 +1798,7 @@
           <w:noProof/>
           <w:lang w:eastAsia="tr-TR"/>
         </w:rPr>
+        <w:lastRenderedPageBreak/>
         <w:drawing>
           <wp:anchor distT="0" distB="0" distL="114300" distR="114300" simplePos="0" relativeHeight="251657728" behindDoc="1" locked="0" layoutInCell="1" allowOverlap="1" wp14:anchorId="2D936D56" wp14:editId="0BD65017">
             <wp:simplePos x="0" y="0"/>

</xml_diff>

<commit_message>
Fixed formatting of rough draft of template
</commit_message>
<xml_diff>
--- a/report/template.docx
+++ b/report/template.docx
@@ -569,6 +569,100 @@
       <w:pPr>
         <w:pStyle w:val="BodyText"/>
         <w:rPr>
+          <w:lang w:val="en-US"/>
+        </w:rPr>
+      </w:pPr>
+      <w:r>
+        <w:rPr>
+          <w:rFonts w:hint="eastAsia"/>
+          <w:lang w:val="en-US" w:eastAsia="zh-CN"/>
+        </w:rPr>
+        <w:t>E</w:t>
+      </w:r>
+      <w:r>
+        <w:rPr>
+          <w:lang w:val="en-US" w:eastAsia="zh-CN"/>
+        </w:rPr>
+        <w:t xml:space="preserve">ach ACS has tones of variables, many of which we are not interested in. I broke its data down into some major groups. Category population demographics containing a split between genders for different age groups, along with totals, and a median. A category breaking down race &amp; ethnicity, education, income. Employment, commute, housing, poverty, and type of occupation. I built a class to handle certain requests, so you don’t have to work with a major table every time. You can just select columns you want, and what state(s) you want to look at, along with what years and it will provide it for you. It also does calculations if needed such as combining/not combining gendered ages, and calculations </w:t>
+      </w:r>
+      <w:r>
+        <w:rPr>
+          <w:lang w:val="en-US" w:eastAsia="zh-CN"/>
+        </w:rPr>
+        <w:t xml:space="preserve">such as employment rate percentage (if employed and total labor force are present). Additionally, since growth rate is something, we care about, having a way to view population growth rate is built in. </w:t>
+      </w:r>
+    </w:p>
+    <w:p>
+      <w:pPr>
+        <w:pStyle w:val="Heading1"/>
+      </w:pPr>
+      <w:r>
+        <w:rPr>
+          <w:rFonts w:hint="eastAsia"/>
+          <w:lang w:eastAsia="zh-CN"/>
+        </w:rPr>
+        <w:t>Methodology</w:t>
+      </w:r>
+    </w:p>
+    <w:p>
+      <w:pPr>
+        <w:pStyle w:val="BodyText"/>
+        <w:rPr>
+          <w:lang w:val="en-US" w:eastAsia="zh-CN"/>
+        </w:rPr>
+      </w:pPr>
+      <w:r>
+        <w:rPr>
+          <w:lang w:val="en-US" w:eastAsia="zh-CN"/>
+        </w:rPr>
+        <w:t>I have little draft for the exact methodology as most of my work has been spent on making future work easy for me, a data cleaning phase. I made a custom module named CensusDataFetcher, which calls the census API given human-enterable parameters. I did this because navigating the official census website itself was overbearing, and this was much easier to build</w:t>
+      </w:r>
+      <w:r>
+        <w:rPr>
+          <w:lang w:val="en-US" w:eastAsia="zh-CN"/>
+        </w:rPr>
+        <w:t xml:space="preserve">, and doing it like this way will make calls to the census for specific data much easier. Additionally, it will make future cleaning easy as I don’t need to store some 80~ variables each time, especially for the scale of 3000~ counties. The class makes a call given a year, so when your comparing changes over multiple years it simply calls the API over the entire range and combines it back into one </w:t>
+      </w:r>
+      <w:proofErr w:type="spellStart"/>
+      <w:r>
+        <w:rPr>
+          <w:lang w:val="en-US" w:eastAsia="zh-CN"/>
+        </w:rPr>
+        <w:t>DataFrame</w:t>
+      </w:r>
+      <w:proofErr w:type="spellEnd"/>
+      <w:r>
+        <w:rPr>
+          <w:lang w:val="en-US" w:eastAsia="zh-CN"/>
+        </w:rPr>
+        <w:t xml:space="preserve"> with an option of either having raw values or percent differences. I apologize for the brevity in my rough draft for this section and others. I have done little work in starting the project directly, instead focusing on making it easier to work on in the future, which I think I’ve accomplished with my CensusDataFetcher.</w:t>
+      </w:r>
+    </w:p>
+    <w:p>
+      <w:pPr>
+        <w:pStyle w:val="BodyText"/>
+        <w:ind w:firstLine="0pt"/>
+        <w:rPr>
+          <w:lang w:val="en-US"/>
+        </w:rPr>
+      </w:pPr>
+    </w:p>
+    <w:p>
+      <w:pPr>
+        <w:pStyle w:val="Heading1"/>
+      </w:pPr>
+      <w:r>
+        <w:rPr>
+          <w:rFonts w:hint="eastAsia"/>
+          <w:lang w:eastAsia="zh-CN"/>
+        </w:rPr>
+        <w:t>Results</w:t>
+      </w:r>
+    </w:p>
+    <w:p>
+      <w:pPr>
+        <w:pStyle w:val="BodyText"/>
+        <w:rPr>
           <w:color w:val="FF0000"/>
           <w:lang w:val="en-US" w:eastAsia="zh-CN"/>
         </w:rPr>
@@ -578,56 +672,7 @@
           <w:color w:val="FF0000"/>
           <w:lang w:val="en-US" w:eastAsia="zh-CN"/>
         </w:rPr>
-        <w:t>Describe the dataset’s format and size</w:t>
-      </w:r>
-      <w:r>
-        <w:rPr>
-          <w:color w:val="FF0000"/>
-          <w:lang w:val="en-US" w:eastAsia="zh-CN"/>
-        </w:rPr>
-        <w:t xml:space="preserve">. </w:t>
-      </w:r>
-      <w:r>
-        <w:rPr>
-          <w:color w:val="FF0000"/>
-          <w:lang w:val="en-US" w:eastAsia="zh-CN"/>
-        </w:rPr>
-        <w:t xml:space="preserve">Additionally, provide an overview of the dataset’s characteristics, including its features, size, structure, and any relevant attributes that are important for your analysis. </w:t>
-      </w:r>
-      <w:r>
-        <w:rPr>
-          <w:color w:val="FF0000"/>
-          <w:lang w:val="en-US" w:eastAsia="zh-CN"/>
-        </w:rPr>
-        <w:t xml:space="preserve">Describe the dataset’s format and size, as well as its key features, including the parameters, columns, rows, and character attributes along with their respective units. Using a table to present this information is recommended for clarity. Explain whether you cleaned the data or converted any units, specifying the formulas or rules applied. If multiple datasets were combined, describe how they were merged. Additionally, mention if you created any new categories for analysis, detailing what they are and how </w:t>
-      </w:r>
-      <w:r>
-        <w:rPr>
-          <w:color w:val="FF0000"/>
-          <w:lang w:val="en-US" w:eastAsia="zh-CN"/>
-        </w:rPr>
-        <w:t>they were generated.</w:t>
-      </w:r>
-      <w:r>
-        <w:rPr>
-          <w:color w:val="FF0000"/>
-          <w:lang w:val="en-US" w:eastAsia="zh-CN"/>
-        </w:rPr>
-        <w:t xml:space="preserve"> </w:t>
-      </w:r>
-      <w:r>
-        <w:rPr>
-          <w:color w:val="FF0000"/>
-          <w:lang w:val="en-US" w:eastAsia="zh-CN"/>
-        </w:rPr>
-        <w:t>Providing this background ensures transparency and helps readers understand the reliability and relevance of your data.</w:t>
-      </w:r>
-      <w:r>
-        <w:rPr>
-          <w:color w:val="FF0000"/>
-          <w:lang w:val="en-US" w:eastAsia="zh-CN"/>
-        </w:rPr>
-        <w:t xml:space="preserve"> </w:t>
+        <w:t>In this section, present your findings using an appropriate method, such as equations, numerical summaries, or visualizations like charts and graphs. Clearly explain all results and provide guidance on how to interpret them. If any unexpected results arise, discuss possible reasons or contributing factors. To improve clarity and organization, consider using subsections (e.g., A, B) to separate different aspects of your results.</w:t>
       </w:r>
     </w:p>
     <w:p>
@@ -642,25 +687,25 @@
           <w:rFonts w:hint="eastAsia"/>
           <w:lang w:val="en-US" w:eastAsia="zh-CN"/>
         </w:rPr>
-        <w:t>E</w:t>
-      </w:r>
-      <w:r>
-        <w:rPr>
-          <w:lang w:val="en-US" w:eastAsia="zh-CN"/>
-        </w:rPr>
-        <w:t xml:space="preserve">ach ACS has tones of variables, many of which we are not interested in. I broke its data down into some major groups. Category population demographics containing a split between genders for different age groups, along with totals, and a median. A category breaking down race &amp; ethnicity, education, income. Employment, commute, housing, poverty, and type of occupation. I built a class to handle certain requests, so you don’t have to work with a major table every time. You can just select columns you want, and what state(s) you want to look at, along with what years and it will provide it for you. It also does calculations if needed such as combining/not combining gendered ages, and calculations such as employment rate percentage (if employed and total labor force are present). Additionally, since growth rate is something, we care about, having a way to view population growth rate is built in. </w:t>
-      </w:r>
-    </w:p>
-    <w:p>
-      <w:pPr>
-        <w:pStyle w:val="Heading1"/>
+        <w:t xml:space="preserve">Example: </w:t>
+      </w:r>
+      <w:r>
+        <w:rPr>
+          <w:lang w:val="en-US"/>
+        </w:rPr>
+        <w:t>After the text edit has been completed, the paper is ready for the template. Duplicate the template file by using the Save As command, and use the naming convention prescribed by your conference for the name of your paper. In this newly created file, highlight all of the contents and import your prepared text file. You are now ready to style your paper; use the scroll down window on the left of the MS Word Formatting toolbar.</w:t>
+      </w:r>
+    </w:p>
+    <w:p>
+      <w:pPr>
+        <w:pStyle w:val="Heading2"/>
       </w:pPr>
       <w:r>
         <w:rPr>
           <w:rFonts w:hint="eastAsia"/>
           <w:lang w:eastAsia="zh-CN"/>
         </w:rPr>
-        <w:t>Methodology</w:t>
+        <w:t>Result A</w:t>
       </w:r>
     </w:p>
     <w:p>
@@ -672,132 +717,16 @@
       </w:pPr>
       <w:r>
         <w:rPr>
-          <w:lang w:val="en-US" w:eastAsia="zh-CN"/>
-        </w:rPr>
-        <w:t>I have little draft for the exact methodology as most of my work has been spent on making future work easy for me, a data cleaning phase. I made a custom module named CensusDataFetcher, which calls the census API given human-enterable parameters. I did this because navigating the official census website itself was overbearing, and this was much easier to build</w:t>
-      </w:r>
-      <w:r>
-        <w:rPr>
-          <w:lang w:val="en-US" w:eastAsia="zh-CN"/>
-        </w:rPr>
-        <w:t>, and doing it like this way will make calls to the census for specific data much easier. Additionally, it will make future cleaning easy as I don’t need to store some 80~ variables each time, especially for the scale of 3000~ counties. The class makes a call given a year, so when your comparing changes over multiple years it simply calls the API over the entire range and combines it back into one DataFrame with an option of either having raw values or percent differences. I apologize for the brevity in my rough draft for this section and others. I have done little work in starting the project directly, instead focusing on making it easier to work on in the future, which I think I’ve accomplished with my CensusDataFetcher.</w:t>
-      </w:r>
-    </w:p>
-    <w:p>
-      <w:pPr>
-        <w:pStyle w:val="BodyText"/>
-        <w:rPr>
-          <w:lang w:val="en-US" w:eastAsia="zh-CN"/>
-        </w:rPr>
-      </w:pPr>
-    </w:p>
-    <w:p>
-      <w:pPr>
-        <w:pStyle w:val="BodyText"/>
-      </w:pPr>
-    </w:p>
-    <w:p>
-      <w:pPr>
-        <w:pStyle w:val="BodyText"/>
-        <w:rPr>
-          <w:lang w:val="en-US"/>
-        </w:rPr>
-      </w:pPr>
-      <w:r>
-        <w:rPr>
-          <w:lang w:val="en-US" w:eastAsia="zh-CN"/>
-        </w:rPr>
-        <w:t>\</w:t>
-      </w:r>
-    </w:p>
-    <w:p>
-      <w:pPr>
-        <w:pStyle w:val="Heading1"/>
-      </w:pPr>
-      <w:r>
-        <w:rPr>
           <w:rFonts w:hint="eastAsia"/>
-          <w:lang w:eastAsia="zh-CN"/>
-        </w:rPr>
-        <w:t>Results</w:t>
-      </w:r>
-    </w:p>
-    <w:p>
-      <w:pPr>
-        <w:pStyle w:val="BodyText"/>
-        <w:rPr>
-          <w:color w:val="FF0000"/>
-          <w:lang w:val="en-US" w:eastAsia="zh-CN"/>
-        </w:rPr>
-      </w:pPr>
-      <w:r>
-        <w:rPr>
-          <w:color w:val="FF0000"/>
-          <w:lang w:val="en-US" w:eastAsia="zh-CN"/>
-        </w:rPr>
-        <w:t xml:space="preserve">In this section, present your findings using an appropriate method, such as equations, numerical summaries, or visualizations like charts and graphs. Clearly explain all results and provide guidance on how to interpret them. If any unexpected results arise, discuss possible reasons or contributing factors. To improve clarity and organization, </w:t>
-      </w:r>
-      <w:r>
-        <w:rPr>
-          <w:color w:val="FF0000"/>
-          <w:lang w:val="en-US" w:eastAsia="zh-CN"/>
-        </w:rPr>
-        <w:lastRenderedPageBreak/>
-        <w:t>consider using subsections (e.g., A, B) to separate different aspects of your results.</w:t>
-      </w:r>
-    </w:p>
-    <w:p>
-      <w:pPr>
-        <w:pStyle w:val="BodyText"/>
-        <w:rPr>
-          <w:lang w:val="en-US"/>
-        </w:rPr>
-      </w:pPr>
+          <w:lang w:val="en-US"/>
+        </w:rPr>
+        <w:t>Example:</w:t>
+      </w:r>
       <w:r>
         <w:rPr>
           <w:rFonts w:hint="eastAsia"/>
           <w:lang w:val="en-US" w:eastAsia="zh-CN"/>
         </w:rPr>
-        <w:t xml:space="preserve">Example: </w:t>
-      </w:r>
-      <w:r>
-        <w:rPr>
-          <w:lang w:val="en-US"/>
-        </w:rPr>
-        <w:t>After the text edit has been completed, the paper is ready for the template. Duplicate the template file by using the Save As command, and use the naming convention prescribed by your conference for the name of your paper. In this newly created file, highlight all of the contents and import your prepared text file. You are now ready to style your paper; use the scroll down window on the left of the MS Word Formatting toolbar.</w:t>
-      </w:r>
-    </w:p>
-    <w:p>
-      <w:pPr>
-        <w:pStyle w:val="Heading2"/>
-      </w:pPr>
-      <w:r>
-        <w:rPr>
-          <w:rFonts w:hint="eastAsia"/>
-          <w:lang w:eastAsia="zh-CN"/>
-        </w:rPr>
-        <w:t>Result A</w:t>
-      </w:r>
-    </w:p>
-    <w:p>
-      <w:pPr>
-        <w:pStyle w:val="BodyText"/>
-        <w:rPr>
-          <w:lang w:val="en-US" w:eastAsia="zh-CN"/>
-        </w:rPr>
-      </w:pPr>
-      <w:r>
-        <w:rPr>
-          <w:rFonts w:hint="eastAsia"/>
-          <w:lang w:val="en-US"/>
-        </w:rPr>
-        <w:t>Example:</w:t>
-      </w:r>
-      <w:r>
-        <w:rPr>
-          <w:rFonts w:hint="eastAsia"/>
-          <w:lang w:val="en-US" w:eastAsia="zh-CN"/>
-        </w:rPr>
         <w:t xml:space="preserve"> XXX</w:t>
       </w:r>
     </w:p>
@@ -846,6 +775,7 @@
         <w:pStyle w:val="Heading4"/>
       </w:pPr>
       <w:r>
+        <w:lastRenderedPageBreak/>
         <w:t xml:space="preserve">Selection: </w:t>
       </w:r>
       <w:r>
@@ -1798,7 +1728,6 @@
           <w:noProof/>
           <w:lang w:eastAsia="tr-TR"/>
         </w:rPr>
-        <w:lastRenderedPageBreak/>
         <w:drawing>
           <wp:anchor distT="0" distB="0" distL="114300" distR="114300" simplePos="0" relativeHeight="251657728" behindDoc="1" locked="0" layoutInCell="1" allowOverlap="1" wp14:anchorId="2D936D56" wp14:editId="0BD65017">
             <wp:simplePos x="0" y="0"/>

</xml_diff>